<commit_message>
avances inicio de Mayo
</commit_message>
<xml_diff>
--- a/Sena/Registro de Aprendisaje - Analisis y desarrollo de sistemas informaticos/Fase 1. identificación/Trabajos y sus directrises/2. Estructuración del proyecto del sistema en desarrollo/Resuelto. AP01-AA1-EV02- Estructuración de Proyecto.docx
+++ b/Sena/Registro de Aprendisaje - Analisis y desarrollo de sistemas informaticos/Fase 1. identificación/Trabajos y sus directrises/2. Estructuración del proyecto del sistema en desarrollo/Resuelto. AP01-AA1-EV02- Estructuración de Proyecto.docx
@@ -242,7 +242,7 @@
           <w:szCs w:val="22"/>
           <w:rFonts w:ascii="Times New Roman" w:eastAsia="Times New Roman" w:hAnsi="Times New Roman" w:hint="default"/>
         </w:rPr>
-        <w:t xml:space="preserve">Inventarios y facturación para la empresa familiar:</w:t>
+        <w:t xml:space="preserve">inventario, cotización y facturación para la empresa familiar:</w:t>
       </w:r>
       <w:r>
         <w:rPr>
@@ -289,17 +289,6 @@
         <w:autoSpaceDE w:val="0"/>
         <w:autoSpaceDN w:val="0"/>
       </w:pPr>
-      <w:r>
-        <w:rPr>
-          <w:i w:val="1"/>
-          <w:b w:val="1"/>
-          <w:color w:val="auto"/>
-          <w:sz w:val="22"/>
-          <w:szCs w:val="22"/>
-          <w:rFonts w:ascii="Times New Roman" w:eastAsia="Times New Roman" w:hAnsi="Times New Roman" w:hint="default"/>
-        </w:rPr>
-        <w:t xml:space="preserve"> </w:t>
-      </w:r>
     </w:p>
     <w:p>
       <w:pPr>

</xml_diff>